<commit_message>
Added Version BBB firmware text file
</commit_message>
<xml_diff>
--- a/Docs/Home security system Project.docx
+++ b/Docs/Home security system Project.docx
@@ -1949,24 +1949,22 @@
         </w:rPr>
         <w:t xml:space="preserve"> et Lib Siren</w:t>
       </w:r>
-      <w:bookmarkStart w:id="2" w:name="_GoBack"/>
+    </w:p>
+    <w:p>
+      <w:pPr>
+        <w:pStyle w:val="Heading2"/>
+      </w:pPr>
+      <w:bookmarkStart w:id="2" w:name="_Toc413134418"/>
+      <w:r>
+        <w:t xml:space="preserve">Moteur </w:t>
+      </w:r>
+      <w:r>
+        <w:t>déplacement</w:t>
+      </w:r>
+      <w:r>
+        <w:t xml:space="preserve"> camera</w:t>
+      </w:r>
       <w:bookmarkEnd w:id="2"/>
-    </w:p>
-    <w:p>
-      <w:pPr>
-        <w:pStyle w:val="Heading2"/>
-      </w:pPr>
-      <w:bookmarkStart w:id="3" w:name="_Toc413134418"/>
-      <w:r>
-        <w:t xml:space="preserve">Moteur </w:t>
-      </w:r>
-      <w:r>
-        <w:t>déplacement</w:t>
-      </w:r>
-      <w:r>
-        <w:t xml:space="preserve"> camera</w:t>
-      </w:r>
-      <w:bookmarkEnd w:id="3"/>
     </w:p>
     <w:p>
       <w:pPr>
@@ -2119,14 +2117,14 @@
       <w:pPr>
         <w:pStyle w:val="Heading2"/>
       </w:pPr>
-      <w:bookmarkStart w:id="4" w:name="_Toc413134419"/>
+      <w:bookmarkStart w:id="3" w:name="_Toc413134419"/>
       <w:r>
         <w:t xml:space="preserve">Capteur </w:t>
       </w:r>
       <w:r>
         <w:t>présence</w:t>
       </w:r>
-      <w:bookmarkEnd w:id="4"/>
+      <w:bookmarkEnd w:id="3"/>
     </w:p>
     <w:p>
       <w:pPr>
@@ -2262,11 +2260,11 @@
       <w:pPr>
         <w:pStyle w:val="Heading2"/>
       </w:pPr>
-      <w:bookmarkStart w:id="5" w:name="_Toc413134420"/>
+      <w:bookmarkStart w:id="4" w:name="_Toc413134420"/>
       <w:r>
         <w:t>Camera</w:t>
       </w:r>
-      <w:bookmarkEnd w:id="5"/>
+      <w:bookmarkEnd w:id="4"/>
     </w:p>
     <w:p>
       <w:pPr>
@@ -2319,7 +2317,7 @@
         <w:rPr>
           <w:lang w:val="fr-CA"/>
         </w:rPr>
-        <w:t> : ffmpeg, …</w:t>
+        <w:t> : ffmpeg</w:t>
       </w:r>
     </w:p>
     <w:p>
@@ -2441,7 +2439,7 @@
       <w:pPr>
         <w:pStyle w:val="Heading2"/>
       </w:pPr>
-      <w:bookmarkStart w:id="6" w:name="_Toc413134421"/>
+      <w:bookmarkStart w:id="5" w:name="_Toc413134421"/>
       <w:r>
         <w:lastRenderedPageBreak/>
         <w:t>Activation/désactivation du</w:t>
@@ -2455,7 +2453,7 @@
       <w:r>
         <w:t>d’alerte</w:t>
       </w:r>
-      <w:bookmarkEnd w:id="6"/>
+      <w:bookmarkEnd w:id="5"/>
       <w:r>
         <w:t xml:space="preserve"> </w:t>
       </w:r>
@@ -2588,11 +2586,11 @@
       <w:pPr>
         <w:pStyle w:val="Heading2"/>
       </w:pPr>
-      <w:bookmarkStart w:id="7" w:name="_Toc413134422"/>
+      <w:bookmarkStart w:id="6" w:name="_Toc413134422"/>
       <w:r>
         <w:t>Notification alerte</w:t>
       </w:r>
-      <w:bookmarkEnd w:id="7"/>
+      <w:bookmarkEnd w:id="6"/>
     </w:p>
     <w:p>
       <w:pPr>
@@ -2729,14 +2727,14 @@
           <w:lang w:val="fr-CA"/>
         </w:rPr>
       </w:pPr>
-      <w:bookmarkStart w:id="8" w:name="_Toc413134423"/>
+      <w:bookmarkStart w:id="7" w:name="_Toc413134423"/>
       <w:r>
         <w:rPr>
           <w:lang w:val="fr-CA"/>
         </w:rPr>
         <w:t>Connexion internet dans la maison</w:t>
       </w:r>
-      <w:bookmarkEnd w:id="8"/>
+      <w:bookmarkEnd w:id="7"/>
     </w:p>
     <w:p>
       <w:pPr>
@@ -2746,10 +2744,60 @@
           <w:numId w:val="6"/>
         </w:numPr>
       </w:pPr>
-      <w:bookmarkStart w:id="9" w:name="_Toc413134424"/>
+      <w:bookmarkStart w:id="8" w:name="_Toc413134424"/>
       <w:r>
         <w:t>Fixer l’adresse IP du Beablebone black</w:t>
       </w:r>
+      <w:bookmarkEnd w:id="8"/>
+    </w:p>
+    <w:p>
+      <w:pPr>
+        <w:jc w:val="both"/>
+        <w:rPr>
+          <w:lang w:val="fr-CA"/>
+        </w:rPr>
+      </w:pPr>
+      <w:r>
+        <w:rPr>
+          <w:lang w:val="fr-CA"/>
+        </w:rPr>
+        <w:t>Afin de</w:t>
+      </w:r>
+      <w:r>
+        <w:rPr>
+          <w:lang w:val="fr-CA"/>
+        </w:rPr>
+        <w:t xml:space="preserve"> pouvoir se connecter facilement au module principal (Beaglebone Black), nous allons fixer son adresse IP.</w:t>
+      </w:r>
+    </w:p>
+    <w:p>
+      <w:pPr>
+        <w:jc w:val="both"/>
+        <w:rPr>
+          <w:lang w:val="fr-CA"/>
+        </w:rPr>
+      </w:pPr>
+      <w:r>
+        <w:rPr>
+          <w:lang w:val="fr-CA"/>
+        </w:rPr>
+        <w:t>Dans mon cas : 192.168.0.</w:t>
+      </w:r>
+      <w:r>
+        <w:rPr>
+          <w:lang w:val="fr-CA"/>
+        </w:rPr>
+        <w:t>222</w:t>
+      </w:r>
+    </w:p>
+    <w:p>
+      <w:pPr>
+        <w:pStyle w:val="Heading2"/>
+      </w:pPr>
+      <w:bookmarkStart w:id="9" w:name="_Toc413134425"/>
+      <w:r>
+        <w:t>Créer une entrée VPN</w:t>
+      </w:r>
       <w:bookmarkEnd w:id="9"/>
     </w:p>
     <w:p>
@@ -2763,74 +2811,24 @@
         <w:rPr>
           <w:lang w:val="fr-CA"/>
         </w:rPr>
-        <w:t>Afin de</w:t>
-      </w:r>
-      <w:r>
-        <w:rPr>
-          <w:lang w:val="fr-CA"/>
-        </w:rPr>
-        <w:t xml:space="preserve"> pouvoir se connecter facilement au module principal (Beaglebone Black), nous allons fixer son adresse IP.</w:t>
-      </w:r>
-    </w:p>
-    <w:p>
-      <w:pPr>
-        <w:jc w:val="both"/>
-        <w:rPr>
-          <w:lang w:val="fr-CA"/>
-        </w:rPr>
-      </w:pPr>
-      <w:r>
-        <w:rPr>
-          <w:lang w:val="fr-CA"/>
-        </w:rPr>
-        <w:t>Dans mon cas : 192.168.0.</w:t>
-      </w:r>
-      <w:r>
-        <w:rPr>
-          <w:lang w:val="fr-CA"/>
-        </w:rPr>
-        <w:t>222</w:t>
-      </w:r>
-    </w:p>
-    <w:p>
-      <w:pPr>
-        <w:pStyle w:val="Heading2"/>
-      </w:pPr>
-      <w:bookmarkStart w:id="10" w:name="_Toc413134425"/>
-      <w:r>
-        <w:t>Créer une entrée VPN</w:t>
+        <w:t>Afin de pouvoir se connecter au module principal depuis un lieu non connecté à notre réseau local, nous devons créer un point d’entrée VPN à notre réseau et plus particulièrement vers le module principal.</w:t>
+      </w:r>
+    </w:p>
+    <w:p>
+      <w:pPr>
+        <w:pStyle w:val="Heading1"/>
+        <w:rPr>
+          <w:lang w:val="fr-CA"/>
+        </w:rPr>
+      </w:pPr>
+      <w:bookmarkStart w:id="10" w:name="_Toc413134426"/>
+      <w:r>
+        <w:rPr>
+          <w:lang w:val="fr-CA"/>
+        </w:rPr>
+        <w:t>Application de contrôle</w:t>
       </w:r>
       <w:bookmarkEnd w:id="10"/>
-    </w:p>
-    <w:p>
-      <w:pPr>
-        <w:jc w:val="both"/>
-        <w:rPr>
-          <w:lang w:val="fr-CA"/>
-        </w:rPr>
-      </w:pPr>
-      <w:r>
-        <w:rPr>
-          <w:lang w:val="fr-CA"/>
-        </w:rPr>
-        <w:t>Afin de pouvoir se connecter au module principal depuis un lieu non connecté à notre réseau local, nous devons créer un point d’entrée VPN à notre réseau et plus particulièrement vers le module principal.</w:t>
-      </w:r>
-    </w:p>
-    <w:p>
-      <w:pPr>
-        <w:pStyle w:val="Heading1"/>
-        <w:rPr>
-          <w:lang w:val="fr-CA"/>
-        </w:rPr>
-      </w:pPr>
-      <w:bookmarkStart w:id="11" w:name="_Toc413134426"/>
-      <w:r>
-        <w:rPr>
-          <w:lang w:val="fr-CA"/>
-        </w:rPr>
-        <w:t>Application de contrôle</w:t>
-      </w:r>
-      <w:bookmarkEnd w:id="11"/>
     </w:p>
     <w:p>
       <w:pPr>
@@ -2906,11 +2904,11 @@
           <w:numId w:val="7"/>
         </w:numPr>
       </w:pPr>
-      <w:bookmarkStart w:id="12" w:name="_Toc413134427"/>
+      <w:bookmarkStart w:id="11" w:name="_Toc413134427"/>
       <w:r>
         <w:t>Application PC</w:t>
       </w:r>
-      <w:bookmarkEnd w:id="12"/>
+      <w:bookmarkEnd w:id="11"/>
     </w:p>
     <w:p>
       <w:pPr>
@@ -2942,45 +2940,45 @@
       <w:pPr>
         <w:pStyle w:val="Heading2"/>
       </w:pPr>
-      <w:bookmarkStart w:id="13" w:name="_Toc413134428"/>
+      <w:bookmarkStart w:id="12" w:name="_Toc413134428"/>
       <w:r>
         <w:lastRenderedPageBreak/>
         <w:t>Application Web</w:t>
       </w:r>
+      <w:bookmarkEnd w:id="12"/>
+    </w:p>
+    <w:p>
+      <w:pPr>
+        <w:pStyle w:val="Heading2"/>
+      </w:pPr>
+      <w:bookmarkStart w:id="13" w:name="_Toc413134429"/>
+      <w:r>
+        <w:t>Application mobile</w:t>
+      </w:r>
       <w:bookmarkEnd w:id="13"/>
     </w:p>
     <w:p>
       <w:pPr>
-        <w:pStyle w:val="Heading2"/>
-      </w:pPr>
-      <w:bookmarkStart w:id="14" w:name="_Toc413134429"/>
-      <w:r>
-        <w:t>Application mobile</w:t>
+        <w:rPr>
+          <w:lang w:val="fr-CA"/>
+        </w:rPr>
+      </w:pPr>
+    </w:p>
+    <w:p>
+      <w:pPr>
+        <w:pStyle w:val="Heading1"/>
+        <w:rPr>
+          <w:lang w:val="fr-CA"/>
+        </w:rPr>
+      </w:pPr>
+      <w:bookmarkStart w:id="14" w:name="_Toc413134430"/>
+      <w:r>
+        <w:rPr>
+          <w:lang w:val="fr-CA"/>
+        </w:rPr>
+        <w:t>Budgets</w:t>
       </w:r>
       <w:bookmarkEnd w:id="14"/>
-    </w:p>
-    <w:p>
-      <w:pPr>
-        <w:rPr>
-          <w:lang w:val="fr-CA"/>
-        </w:rPr>
-      </w:pPr>
-    </w:p>
-    <w:p>
-      <w:pPr>
-        <w:pStyle w:val="Heading1"/>
-        <w:rPr>
-          <w:lang w:val="fr-CA"/>
-        </w:rPr>
-      </w:pPr>
-      <w:bookmarkStart w:id="15" w:name="_Toc413134430"/>
-      <w:r>
-        <w:rPr>
-          <w:lang w:val="fr-CA"/>
-        </w:rPr>
-        <w:t>Budgets</w:t>
-      </w:r>
-      <w:bookmarkEnd w:id="15"/>
     </w:p>
     <w:p>
       <w:pPr>
@@ -3107,127 +3105,73 @@
       </w:r>
     </w:p>
     <w:p>
-      <w:pPr>
-        <w:rPr>
-          <w:lang w:val="fr-CA"/>
-        </w:rPr>
-      </w:pPr>
-      <w:r>
-        <w:rPr>
-          <w:lang w:val="fr-CA"/>
-        </w:rPr>
+      <w:r>
         <w:t xml:space="preserve">Sirène </w:t>
       </w:r>
       <w:r>
-        <w:rPr>
-          <w:lang w:val="fr-CA"/>
-        </w:rPr>
         <w:tab/>
       </w:r>
       <w:r>
-        <w:rPr>
-          <w:lang w:val="fr-CA"/>
-        </w:rPr>
         <w:tab/>
       </w:r>
       <w:r>
-        <w:rPr>
-          <w:lang w:val="fr-CA"/>
-        </w:rPr>
         <w:tab/>
       </w:r>
       <w:r>
-        <w:rPr>
-          <w:lang w:val="fr-CA"/>
-        </w:rPr>
         <w:tab/>
       </w:r>
       <w:r>
-        <w:rPr>
-          <w:lang w:val="fr-CA"/>
-        </w:rPr>
         <w:tab/>
         <w:t>11 $</w:t>
       </w:r>
       <w:r>
-        <w:rPr>
-          <w:lang w:val="fr-CA"/>
-        </w:rPr>
         <w:tab/>
       </w:r>
       <w:r>
-        <w:rPr>
-          <w:lang w:val="fr-CA"/>
-        </w:rPr>
         <w:tab/>
       </w:r>
     </w:p>
     <w:p>
-      <w:pPr>
-        <w:rPr>
-          <w:lang w:val="fr-CA"/>
-        </w:rPr>
-      </w:pPr>
-      <w:r>
-        <w:rPr>
-          <w:lang w:val="fr-CA"/>
-        </w:rPr>
+      <w:r>
         <w:t xml:space="preserve">Webcam </w:t>
       </w:r>
       <w:r>
-        <w:rPr>
-          <w:lang w:val="fr-CA"/>
-        </w:rPr>
         <w:tab/>
       </w:r>
       <w:r>
-        <w:rPr>
-          <w:lang w:val="fr-CA"/>
-        </w:rPr>
         <w:tab/>
       </w:r>
       <w:r>
-        <w:rPr>
-          <w:lang w:val="fr-CA"/>
-        </w:rPr>
         <w:tab/>
       </w:r>
       <w:r>
-        <w:rPr>
-          <w:lang w:val="fr-CA"/>
-        </w:rPr>
         <w:tab/>
       </w:r>
       <w:r>
-        <w:rPr>
-          <w:lang w:val="fr-CA"/>
-        </w:rPr>
         <w:t>30 $</w:t>
       </w:r>
       <w:r>
-        <w:rPr>
-          <w:lang w:val="fr-CA"/>
-        </w:rPr>
         <w:tab/>
       </w:r>
       <w:r>
-        <w:rPr>
-          <w:lang w:val="fr-CA"/>
-        </w:rPr>
         <w:tab/>
       </w:r>
       <w:r>
-        <w:rPr>
-          <w:lang w:val="fr-CA"/>
-        </w:rPr>
         <w:tab/>
       </w:r>
       <w:r>
-        <w:rPr>
-          <w:lang w:val="fr-CA"/>
-        </w:rPr>
         <w:tab/>
       </w:r>
+    </w:p>
+    <w:p>
+      <w:hyperlink r:id="rId10" w:history="1">
+        <w:r>
+          <w:rPr>
+            <w:rStyle w:val="Hyperlink"/>
+          </w:rPr>
+          <w:t>http://www.robotshop.com</w:t>
+        </w:r>
+      </w:hyperlink>
     </w:p>
     <w:p>
       <w:pPr>
@@ -3236,15 +3180,13 @@
           <w:color w:val="2E74B5" w:themeColor="accent1" w:themeShade="BF"/>
           <w:sz w:val="32"/>
           <w:szCs w:val="32"/>
-          <w:lang w:val="fr-CA"/>
-        </w:rPr>
-      </w:pPr>
-      <w:r>
-        <w:rPr>
-          <w:lang w:val="fr-CA"/>
-        </w:rPr>
+        </w:rPr>
+      </w:pPr>
+      <w:r>
         <w:br w:type="page"/>
       </w:r>
+      <w:bookmarkStart w:id="15" w:name="_GoBack"/>
+      <w:bookmarkEnd w:id="15"/>
     </w:p>
     <w:p>
       <w:pPr>
@@ -3299,15 +3241,15 @@
             <o:lock v:ext="edit" aspectratio="t"/>
           </v:shapetype>
           <v:shape id="_x0000_i1025" type="#_x0000_t75" style="width:498pt;height:342pt" o:ole="">
-            <v:imagedata r:id="rId10" o:title=""/>
+            <v:imagedata r:id="rId11" o:title=""/>
           </v:shape>
-          <o:OLEObject Type="Embed" ProgID="Visio.Drawing.15" ShapeID="_x0000_i1025" DrawAspect="Content" ObjectID="_1488009699" r:id="rId11"/>
+          <o:OLEObject Type="Embed" ProgID="Visio.Drawing.15" ShapeID="_x0000_i1025" DrawAspect="Content" ObjectID="_1488085435" r:id="rId12"/>
         </w:object>
       </w:r>
     </w:p>
     <w:sectPr>
-      <w:headerReference w:type="default" r:id="rId12"/>
-      <w:footerReference w:type="default" r:id="rId13"/>
+      <w:headerReference w:type="default" r:id="rId13"/>
+      <w:footerReference w:type="default" r:id="rId14"/>
       <w:pgSz w:w="12240" w:h="15840"/>
       <w:pgMar w:top="1440" w:right="1440" w:bottom="1440" w:left="1440" w:header="708" w:footer="708" w:gutter="0"/>
       <w:cols w:space="708"/>
@@ -3377,7 +3319,7 @@
           <w:rPr>
             <w:noProof/>
           </w:rPr>
-          <w:t>8</w:t>
+          <w:t>7</w:t>
         </w:r>
         <w:r>
           <w:rPr>
@@ -5236,7 +5178,7 @@
 </file>
 
 <file path=customXml/itemProps1.xml><?xml version="1.0" encoding="utf-8"?>
-<ds:datastoreItem xmlns:ds="http://schemas.openxmlformats.org/officeDocument/2006/customXml" ds:itemID="{2542E3BF-F6D0-401C-BB2C-9FD39E44F39E}">
+<ds:datastoreItem xmlns:ds="http://schemas.openxmlformats.org/officeDocument/2006/customXml" ds:itemID="{5F78EED3-4B28-4D62-9C5E-4DC32F465CC9}">
   <ds:schemaRefs>
     <ds:schemaRef ds:uri="http://schemas.openxmlformats.org/officeDocument/2006/bibliography"/>
   </ds:schemaRefs>

</xml_diff>